<commit_message>
Avance en la documentación del proyecto
</commit_message>
<xml_diff>
--- a/Documentación/Manual técnico.docx
+++ b/Documentación/Manual técnico.docx
@@ -464,11 +464,7 @@
       </w:pPr>
       <w:r>
         <w:rPr/>
-        <w:t>M</w:t>
-      </w:r>
-      <w:r>
-        <w:rPr/>
-        <w:t>aneja el registro, inicio y cierre de sesión y verificación de usuarios, contiene un atributo de tipo AuthenticationService que maneja la autenticación, sus métodos son:</w:t>
+        <w:t>Maneja el registro, inicio y cierre de sesión y verificación de usuarios, contiene un atributo de tipo AuthenticationService que maneja la autenticación, sus métodos son:</w:t>
       </w:r>
     </w:p>
     <w:p>
@@ -1939,6 +1935,1664 @@
           <w:bCs w:val="false"/>
         </w:rPr>
         <w:t>Este se encarga gestionar los DTOs para los proceso de inicio de sesión y registro de nuevos usuarios.</w:t>
+      </w:r>
+    </w:p>
+    <w:p>
+      <w:pPr>
+        <w:pStyle w:val="Normal"/>
+        <w:bidi w:val="0"/>
+        <w:jc w:val="start"/>
+        <w:rPr>
+          <w:b w:val="false"/>
+          <w:bCs w:val="false"/>
+        </w:rPr>
+      </w:pPr>
+      <w:r>
+        <w:rPr>
+          <w:b w:val="false"/>
+          <w:bCs w:val="false"/>
+        </w:rPr>
+      </w:r>
+    </w:p>
+    <w:p>
+      <w:pPr>
+        <w:pStyle w:val="Normal"/>
+        <w:bidi w:val="0"/>
+        <w:jc w:val="start"/>
+        <w:rPr>
+          <w:b w:val="false"/>
+          <w:bCs w:val="false"/>
+        </w:rPr>
+      </w:pPr>
+      <w:r>
+        <w:rPr>
+          <w:b w:val="false"/>
+          <w:bCs w:val="false"/>
+        </w:rPr>
+        <w:t>AuthResponseDTO</w:t>
+      </w:r>
+    </w:p>
+    <w:p>
+      <w:pPr>
+        <w:pStyle w:val="Normal"/>
+        <w:bidi w:val="0"/>
+        <w:jc w:val="start"/>
+        <w:rPr>
+          <w:b w:val="false"/>
+          <w:bCs w:val="false"/>
+        </w:rPr>
+      </w:pPr>
+      <w:r>
+        <w:rPr>
+          <w:b w:val="false"/>
+          <w:bCs w:val="false"/>
+        </w:rPr>
+        <w:t>Contiene la respuesta de autenticación que se enviará al frontend, sus atributos son: token, mensaje, nombre, email. rol, dpi.</w:t>
+      </w:r>
+    </w:p>
+    <w:p>
+      <w:pPr>
+        <w:pStyle w:val="Normal"/>
+        <w:bidi w:val="0"/>
+        <w:jc w:val="start"/>
+        <w:rPr>
+          <w:b w:val="false"/>
+          <w:bCs w:val="false"/>
+        </w:rPr>
+      </w:pPr>
+      <w:r>
+        <w:rPr>
+          <w:b w:val="false"/>
+          <w:bCs w:val="false"/>
+        </w:rPr>
+      </w:r>
+    </w:p>
+    <w:p>
+      <w:pPr>
+        <w:pStyle w:val="Normal"/>
+        <w:bidi w:val="0"/>
+        <w:jc w:val="start"/>
+        <w:rPr>
+          <w:b w:val="false"/>
+          <w:bCs w:val="false"/>
+        </w:rPr>
+      </w:pPr>
+      <w:r>
+        <w:rPr>
+          <w:b w:val="false"/>
+          <w:bCs w:val="false"/>
+        </w:rPr>
+        <w:t>LoginRequestDTO</w:t>
+      </w:r>
+    </w:p>
+    <w:p>
+      <w:pPr>
+        <w:pStyle w:val="Normal"/>
+        <w:bidi w:val="0"/>
+        <w:jc w:val="start"/>
+        <w:rPr>
+          <w:b w:val="false"/>
+          <w:bCs w:val="false"/>
+        </w:rPr>
+      </w:pPr>
+      <w:r>
+        <w:rPr>
+          <w:b w:val="false"/>
+          <w:bCs w:val="false"/>
+        </w:rPr>
+        <w:t>Contiene los datos de inicio de sesión, email y password.</w:t>
+      </w:r>
+    </w:p>
+    <w:p>
+      <w:pPr>
+        <w:pStyle w:val="Normal"/>
+        <w:bidi w:val="0"/>
+        <w:jc w:val="start"/>
+        <w:rPr>
+          <w:b w:val="false"/>
+          <w:bCs w:val="false"/>
+        </w:rPr>
+      </w:pPr>
+      <w:r>
+        <w:rPr>
+          <w:b w:val="false"/>
+          <w:bCs w:val="false"/>
+        </w:rPr>
+      </w:r>
+    </w:p>
+    <w:p>
+      <w:pPr>
+        <w:pStyle w:val="Normal"/>
+        <w:bidi w:val="0"/>
+        <w:jc w:val="start"/>
+        <w:rPr>
+          <w:b w:val="false"/>
+          <w:bCs w:val="false"/>
+        </w:rPr>
+      </w:pPr>
+      <w:r>
+        <w:rPr>
+          <w:b w:val="false"/>
+          <w:bCs w:val="false"/>
+        </w:rPr>
+        <w:t>RegisterRequestDTO</w:t>
+      </w:r>
+    </w:p>
+    <w:p>
+      <w:pPr>
+        <w:pStyle w:val="Normal"/>
+        <w:bidi w:val="0"/>
+        <w:jc w:val="start"/>
+        <w:rPr>
+          <w:b w:val="false"/>
+          <w:bCs w:val="false"/>
+        </w:rPr>
+      </w:pPr>
+      <w:r>
+        <w:rPr>
+          <w:b w:val="false"/>
+          <w:bCs w:val="false"/>
+        </w:rPr>
+        <w:t>Contiene los datos de registro de nuevo usuario: dpi, nombre, email, password, dirección.</w:t>
+      </w:r>
+    </w:p>
+    <w:p>
+      <w:pPr>
+        <w:pStyle w:val="Normal"/>
+        <w:bidi w:val="0"/>
+        <w:jc w:val="start"/>
+        <w:rPr>
+          <w:b w:val="false"/>
+          <w:bCs w:val="false"/>
+        </w:rPr>
+      </w:pPr>
+      <w:r>
+        <w:rPr>
+          <w:b w:val="false"/>
+          <w:bCs w:val="false"/>
+        </w:rPr>
+      </w:r>
+    </w:p>
+    <w:p>
+      <w:pPr>
+        <w:pStyle w:val="Normal"/>
+        <w:bidi w:val="0"/>
+        <w:jc w:val="start"/>
+        <w:rPr>
+          <w:b w:val="false"/>
+          <w:bCs w:val="false"/>
+        </w:rPr>
+      </w:pPr>
+      <w:r>
+        <w:rPr>
+          <w:b w:val="false"/>
+          <w:bCs w:val="false"/>
+        </w:rPr>
+        <w:t>Paquete market</w:t>
+      </w:r>
+    </w:p>
+    <w:p>
+      <w:pPr>
+        <w:pStyle w:val="Normal"/>
+        <w:bidi w:val="0"/>
+        <w:jc w:val="start"/>
+        <w:rPr>
+          <w:b w:val="false"/>
+          <w:bCs w:val="false"/>
+        </w:rPr>
+      </w:pPr>
+      <w:r>
+        <w:rPr>
+          <w:b w:val="false"/>
+          <w:bCs w:val="false"/>
+        </w:rPr>
+        <w:t>Contiene los DTOs relacionados con productos, carritos y órdenes.</w:t>
+      </w:r>
+    </w:p>
+    <w:p>
+      <w:pPr>
+        <w:pStyle w:val="Normal"/>
+        <w:bidi w:val="0"/>
+        <w:jc w:val="start"/>
+        <w:rPr>
+          <w:b w:val="false"/>
+          <w:bCs w:val="false"/>
+        </w:rPr>
+      </w:pPr>
+      <w:r>
+        <w:rPr>
+          <w:b w:val="false"/>
+          <w:bCs w:val="false"/>
+        </w:rPr>
+      </w:r>
+    </w:p>
+    <w:p>
+      <w:pPr>
+        <w:pStyle w:val="Normal"/>
+        <w:bidi w:val="0"/>
+        <w:jc w:val="start"/>
+        <w:rPr>
+          <w:b w:val="false"/>
+          <w:bCs w:val="false"/>
+        </w:rPr>
+      </w:pPr>
+      <w:r>
+        <w:rPr>
+          <w:b w:val="false"/>
+          <w:bCs w:val="false"/>
+        </w:rPr>
+        <w:t>CartProductDTO</w:t>
+      </w:r>
+    </w:p>
+    <w:p>
+      <w:pPr>
+        <w:pStyle w:val="Normal"/>
+        <w:bidi w:val="0"/>
+        <w:jc w:val="start"/>
+        <w:rPr>
+          <w:b w:val="false"/>
+          <w:bCs w:val="false"/>
+        </w:rPr>
+      </w:pPr>
+      <w:r>
+        <w:rPr>
+          <w:b w:val="false"/>
+          <w:bCs w:val="false"/>
+        </w:rPr>
+        <w:t>Representa un producto dentro del carrito de compras: id, product, cantidad, precio.</w:t>
+      </w:r>
+    </w:p>
+    <w:p>
+      <w:pPr>
+        <w:pStyle w:val="Normal"/>
+        <w:bidi w:val="0"/>
+        <w:jc w:val="start"/>
+        <w:rPr>
+          <w:b w:val="false"/>
+          <w:bCs w:val="false"/>
+        </w:rPr>
+      </w:pPr>
+      <w:r>
+        <w:rPr>
+          <w:b w:val="false"/>
+          <w:bCs w:val="false"/>
+        </w:rPr>
+      </w:r>
+    </w:p>
+    <w:p>
+      <w:pPr>
+        <w:pStyle w:val="Normal"/>
+        <w:bidi w:val="0"/>
+        <w:jc w:val="start"/>
+        <w:rPr>
+          <w:b w:val="false"/>
+          <w:bCs w:val="false"/>
+        </w:rPr>
+      </w:pPr>
+      <w:r>
+        <w:rPr>
+          <w:b w:val="false"/>
+          <w:bCs w:val="false"/>
+        </w:rPr>
+        <w:t>CategoryDTO</w:t>
+      </w:r>
+    </w:p>
+    <w:p>
+      <w:pPr>
+        <w:pStyle w:val="Normal"/>
+        <w:bidi w:val="0"/>
+        <w:jc w:val="start"/>
+        <w:rPr>
+          <w:b w:val="false"/>
+          <w:bCs w:val="false"/>
+        </w:rPr>
+      </w:pPr>
+      <w:r>
+        <w:rPr>
+          <w:b w:val="false"/>
+          <w:bCs w:val="false"/>
+        </w:rPr>
+        <w:t>Representa la categoría de un producto: id, nombre, descripción.</w:t>
+      </w:r>
+    </w:p>
+    <w:p>
+      <w:pPr>
+        <w:pStyle w:val="Normal"/>
+        <w:bidi w:val="0"/>
+        <w:jc w:val="start"/>
+        <w:rPr>
+          <w:b w:val="false"/>
+          <w:bCs w:val="false"/>
+        </w:rPr>
+      </w:pPr>
+      <w:r>
+        <w:rPr>
+          <w:b w:val="false"/>
+          <w:bCs w:val="false"/>
+        </w:rPr>
+      </w:r>
+    </w:p>
+    <w:p>
+      <w:pPr>
+        <w:pStyle w:val="Normal"/>
+        <w:bidi w:val="0"/>
+        <w:jc w:val="start"/>
+        <w:rPr>
+          <w:b w:val="false"/>
+          <w:bCs w:val="false"/>
+        </w:rPr>
+      </w:pPr>
+      <w:r>
+        <w:rPr>
+          <w:b w:val="false"/>
+          <w:bCs w:val="false"/>
+        </w:rPr>
+        <w:t xml:space="preserve">OrderResponseDTO </w:t>
+      </w:r>
+    </w:p>
+    <w:p>
+      <w:pPr>
+        <w:pStyle w:val="Normal"/>
+        <w:bidi w:val="0"/>
+        <w:jc w:val="start"/>
+        <w:rPr>
+          <w:b w:val="false"/>
+          <w:bCs w:val="false"/>
+        </w:rPr>
+      </w:pPr>
+      <w:r>
+        <w:rPr>
+          <w:b w:val="false"/>
+          <w:bCs w:val="false"/>
+        </w:rPr>
+        <w:t>Representa el detalle completo de una orden.</w:t>
+      </w:r>
+    </w:p>
+    <w:p>
+      <w:pPr>
+        <w:pStyle w:val="Normal"/>
+        <w:bidi w:val="0"/>
+        <w:jc w:val="start"/>
+        <w:rPr>
+          <w:b w:val="false"/>
+          <w:bCs w:val="false"/>
+        </w:rPr>
+      </w:pPr>
+      <w:r>
+        <w:rPr>
+          <w:b w:val="false"/>
+          <w:bCs w:val="false"/>
+        </w:rPr>
+      </w:r>
+    </w:p>
+    <w:p>
+      <w:pPr>
+        <w:pStyle w:val="Normal"/>
+        <w:bidi w:val="0"/>
+        <w:jc w:val="start"/>
+        <w:rPr>
+          <w:b w:val="false"/>
+          <w:bCs w:val="false"/>
+        </w:rPr>
+      </w:pPr>
+      <w:r>
+        <w:rPr>
+          <w:b w:val="false"/>
+          <w:bCs w:val="false"/>
+        </w:rPr>
+        <w:t>ProductCartDTO</w:t>
+        <w:br/>
+        <w:t>Representa la información del producto cuando se ve desde el carrito.</w:t>
+      </w:r>
+    </w:p>
+    <w:p>
+      <w:pPr>
+        <w:pStyle w:val="Normal"/>
+        <w:bidi w:val="0"/>
+        <w:jc w:val="start"/>
+        <w:rPr>
+          <w:b w:val="false"/>
+          <w:bCs w:val="false"/>
+        </w:rPr>
+      </w:pPr>
+      <w:r>
+        <w:rPr>
+          <w:b w:val="false"/>
+          <w:bCs w:val="false"/>
+        </w:rPr>
+      </w:r>
+    </w:p>
+    <w:p>
+      <w:pPr>
+        <w:pStyle w:val="Normal"/>
+        <w:bidi w:val="0"/>
+        <w:jc w:val="start"/>
+        <w:rPr>
+          <w:b w:val="false"/>
+          <w:bCs w:val="false"/>
+        </w:rPr>
+      </w:pPr>
+      <w:r>
+        <w:rPr>
+          <w:b w:val="false"/>
+          <w:bCs w:val="false"/>
+        </w:rPr>
+        <w:t>ProductCreateDTO</w:t>
+      </w:r>
+    </w:p>
+    <w:p>
+      <w:pPr>
+        <w:pStyle w:val="Normal"/>
+        <w:bidi w:val="0"/>
+        <w:jc w:val="start"/>
+        <w:rPr>
+          <w:b w:val="false"/>
+          <w:bCs w:val="false"/>
+        </w:rPr>
+      </w:pPr>
+      <w:r>
+        <w:rPr>
+          <w:b w:val="false"/>
+          <w:bCs w:val="false"/>
+        </w:rPr>
+        <w:t>Contiene los datos necesarios para crear o actualizar productos.</w:t>
+      </w:r>
+    </w:p>
+    <w:p>
+      <w:pPr>
+        <w:pStyle w:val="Normal"/>
+        <w:bidi w:val="0"/>
+        <w:jc w:val="start"/>
+        <w:rPr>
+          <w:b w:val="false"/>
+          <w:bCs w:val="false"/>
+        </w:rPr>
+      </w:pPr>
+      <w:r>
+        <w:rPr>
+          <w:b w:val="false"/>
+          <w:bCs w:val="false"/>
+        </w:rPr>
+      </w:r>
+    </w:p>
+    <w:p>
+      <w:pPr>
+        <w:pStyle w:val="Normal"/>
+        <w:bidi w:val="0"/>
+        <w:jc w:val="start"/>
+        <w:rPr>
+          <w:b w:val="false"/>
+          <w:bCs w:val="false"/>
+        </w:rPr>
+      </w:pPr>
+      <w:r>
+        <w:rPr>
+          <w:b w:val="false"/>
+          <w:bCs w:val="false"/>
+        </w:rPr>
+        <w:t>ProductUpdateDTO</w:t>
+      </w:r>
+    </w:p>
+    <w:p>
+      <w:pPr>
+        <w:pStyle w:val="Normal"/>
+        <w:bidi w:val="0"/>
+        <w:jc w:val="start"/>
+        <w:rPr>
+          <w:b w:val="false"/>
+          <w:bCs w:val="false"/>
+        </w:rPr>
+      </w:pPr>
+      <w:r>
+        <w:rPr>
+          <w:b w:val="false"/>
+          <w:bCs w:val="false"/>
+        </w:rPr>
+        <w:t>Contiene los datos necesarios para crear o actualizar productos.</w:t>
+      </w:r>
+    </w:p>
+    <w:p>
+      <w:pPr>
+        <w:pStyle w:val="Normal"/>
+        <w:bidi w:val="0"/>
+        <w:jc w:val="start"/>
+        <w:rPr>
+          <w:b w:val="false"/>
+          <w:bCs w:val="false"/>
+        </w:rPr>
+      </w:pPr>
+      <w:r>
+        <w:rPr>
+          <w:b w:val="false"/>
+          <w:bCs w:val="false"/>
+        </w:rPr>
+      </w:r>
+    </w:p>
+    <w:p>
+      <w:pPr>
+        <w:pStyle w:val="Normal"/>
+        <w:bidi w:val="0"/>
+        <w:jc w:val="start"/>
+        <w:rPr>
+          <w:b w:val="false"/>
+          <w:bCs w:val="false"/>
+        </w:rPr>
+      </w:pPr>
+      <w:r>
+        <w:rPr>
+          <w:b w:val="false"/>
+          <w:bCs w:val="false"/>
+        </w:rPr>
+        <w:t>ProductResponseDTO</w:t>
+      </w:r>
+    </w:p>
+    <w:p>
+      <w:pPr>
+        <w:pStyle w:val="Normal"/>
+        <w:bidi w:val="0"/>
+        <w:jc w:val="start"/>
+        <w:rPr>
+          <w:b w:val="false"/>
+          <w:bCs w:val="false"/>
+        </w:rPr>
+      </w:pPr>
+      <w:r>
+        <w:rPr>
+          <w:b w:val="false"/>
+          <w:bCs w:val="false"/>
+        </w:rPr>
+        <w:t>Contiene una respuesta completa con toda la información del producto: categoría, calificaciones, fechas, vendedor.</w:t>
+      </w:r>
+    </w:p>
+    <w:p>
+      <w:pPr>
+        <w:pStyle w:val="Normal"/>
+        <w:bidi w:val="0"/>
+        <w:jc w:val="start"/>
+        <w:rPr>
+          <w:b w:val="false"/>
+          <w:bCs w:val="false"/>
+        </w:rPr>
+      </w:pPr>
+      <w:r>
+        <w:rPr>
+          <w:b w:val="false"/>
+          <w:bCs w:val="false"/>
+        </w:rPr>
+      </w:r>
+    </w:p>
+    <w:p>
+      <w:pPr>
+        <w:pStyle w:val="Normal"/>
+        <w:bidi w:val="0"/>
+        <w:jc w:val="start"/>
+        <w:rPr>
+          <w:b w:val="false"/>
+          <w:bCs w:val="false"/>
+        </w:rPr>
+      </w:pPr>
+      <w:r>
+        <w:rPr>
+          <w:b w:val="false"/>
+          <w:bCs w:val="false"/>
+        </w:rPr>
+        <w:t>ShoppingCartResponseDTO</w:t>
+      </w:r>
+    </w:p>
+    <w:p>
+      <w:pPr>
+        <w:pStyle w:val="Normal"/>
+        <w:bidi w:val="0"/>
+        <w:jc w:val="start"/>
+        <w:rPr>
+          <w:b w:val="false"/>
+          <w:bCs w:val="false"/>
+        </w:rPr>
+      </w:pPr>
+      <w:r>
+        <w:rPr>
+          <w:b w:val="false"/>
+          <w:bCs w:val="false"/>
+        </w:rPr>
+        <w:t>Contiene la respuesta del carrito con total, fecha y lista de productos.</w:t>
+      </w:r>
+    </w:p>
+    <w:p>
+      <w:pPr>
+        <w:pStyle w:val="Normal"/>
+        <w:bidi w:val="0"/>
+        <w:jc w:val="start"/>
+        <w:rPr>
+          <w:b w:val="false"/>
+          <w:bCs w:val="false"/>
+        </w:rPr>
+      </w:pPr>
+      <w:r>
+        <w:rPr>
+          <w:b w:val="false"/>
+          <w:bCs w:val="false"/>
+        </w:rPr>
+      </w:r>
+    </w:p>
+    <w:p>
+      <w:pPr>
+        <w:pStyle w:val="Normal"/>
+        <w:bidi w:val="0"/>
+        <w:jc w:val="start"/>
+        <w:rPr>
+          <w:b w:val="false"/>
+          <w:bCs w:val="false"/>
+        </w:rPr>
+      </w:pPr>
+      <w:r>
+        <w:rPr>
+          <w:b w:val="false"/>
+          <w:bCs w:val="false"/>
+        </w:rPr>
+        <w:t>Paquete rating</w:t>
+      </w:r>
+    </w:p>
+    <w:p>
+      <w:pPr>
+        <w:pStyle w:val="Normal"/>
+        <w:bidi w:val="0"/>
+        <w:jc w:val="start"/>
+        <w:rPr>
+          <w:b w:val="false"/>
+          <w:bCs w:val="false"/>
+        </w:rPr>
+      </w:pPr>
+      <w:r>
+        <w:rPr>
+          <w:b w:val="false"/>
+          <w:bCs w:val="false"/>
+        </w:rPr>
+        <w:t>Contiene una clase con comentarios y estrellas dados  por los usuarios.</w:t>
+      </w:r>
+    </w:p>
+    <w:p>
+      <w:pPr>
+        <w:pStyle w:val="Normal"/>
+        <w:bidi w:val="0"/>
+        <w:jc w:val="start"/>
+        <w:rPr>
+          <w:b w:val="false"/>
+          <w:bCs w:val="false"/>
+        </w:rPr>
+      </w:pPr>
+      <w:r>
+        <w:rPr>
+          <w:b w:val="false"/>
+          <w:bCs w:val="false"/>
+        </w:rPr>
+      </w:r>
+    </w:p>
+    <w:p>
+      <w:pPr>
+        <w:pStyle w:val="Normal"/>
+        <w:bidi w:val="0"/>
+        <w:jc w:val="start"/>
+        <w:rPr>
+          <w:b w:val="false"/>
+          <w:bCs w:val="false"/>
+        </w:rPr>
+      </w:pPr>
+      <w:r>
+        <w:rPr>
+          <w:b w:val="false"/>
+          <w:bCs w:val="false"/>
+        </w:rPr>
+        <w:t>Paquete users</w:t>
+      </w:r>
+    </w:p>
+    <w:p>
+      <w:pPr>
+        <w:pStyle w:val="Normal"/>
+        <w:bidi w:val="0"/>
+        <w:jc w:val="start"/>
+        <w:rPr>
+          <w:b w:val="false"/>
+          <w:bCs w:val="false"/>
+        </w:rPr>
+      </w:pPr>
+      <w:r>
+        <w:rPr>
+          <w:b w:val="false"/>
+          <w:bCs w:val="false"/>
+        </w:rPr>
+        <w:t xml:space="preserve">Contiene </w:t>
+      </w:r>
+      <w:r>
+        <w:rPr>
+          <w:b w:val="false"/>
+          <w:bCs w:val="false"/>
+        </w:rPr>
+        <w:t>las clases para el inicio de sesión y registro.</w:t>
+      </w:r>
+    </w:p>
+    <w:p>
+      <w:pPr>
+        <w:pStyle w:val="Normal"/>
+        <w:bidi w:val="0"/>
+        <w:jc w:val="start"/>
+        <w:rPr>
+          <w:b w:val="false"/>
+          <w:bCs w:val="false"/>
+        </w:rPr>
+      </w:pPr>
+      <w:r>
+        <w:rPr>
+          <w:b w:val="false"/>
+          <w:bCs w:val="false"/>
+        </w:rPr>
+      </w:r>
+    </w:p>
+    <w:p>
+      <w:pPr>
+        <w:pStyle w:val="Normal"/>
+        <w:bidi w:val="0"/>
+        <w:jc w:val="start"/>
+        <w:rPr>
+          <w:b w:val="false"/>
+          <w:bCs w:val="false"/>
+        </w:rPr>
+      </w:pPr>
+      <w:r>
+        <w:rPr>
+          <w:b w:val="false"/>
+          <w:bCs w:val="false"/>
+        </w:rPr>
+        <w:t>UserLoginDTO</w:t>
+      </w:r>
+    </w:p>
+    <w:p>
+      <w:pPr>
+        <w:pStyle w:val="Normal"/>
+        <w:bidi w:val="0"/>
+        <w:jc w:val="start"/>
+        <w:rPr>
+          <w:b w:val="false"/>
+          <w:bCs w:val="false"/>
+        </w:rPr>
+      </w:pPr>
+      <w:r>
+        <w:rPr>
+          <w:b w:val="false"/>
+          <w:bCs w:val="false"/>
+        </w:rPr>
+        <w:t>Contiene los datos para el login: email, password.</w:t>
+      </w:r>
+    </w:p>
+    <w:p>
+      <w:pPr>
+        <w:pStyle w:val="Normal"/>
+        <w:bidi w:val="0"/>
+        <w:jc w:val="start"/>
+        <w:rPr>
+          <w:b w:val="false"/>
+          <w:bCs w:val="false"/>
+        </w:rPr>
+      </w:pPr>
+      <w:r>
+        <w:rPr>
+          <w:b w:val="false"/>
+          <w:bCs w:val="false"/>
+        </w:rPr>
+      </w:r>
+    </w:p>
+    <w:p>
+      <w:pPr>
+        <w:pStyle w:val="Normal"/>
+        <w:bidi w:val="0"/>
+        <w:jc w:val="start"/>
+        <w:rPr>
+          <w:b w:val="false"/>
+          <w:bCs w:val="false"/>
+        </w:rPr>
+      </w:pPr>
+      <w:r>
+        <w:rPr>
+          <w:b w:val="false"/>
+          <w:bCs w:val="false"/>
+        </w:rPr>
+        <w:t>UserRegisterDTO</w:t>
+      </w:r>
+    </w:p>
+    <w:p>
+      <w:pPr>
+        <w:pStyle w:val="Normal"/>
+        <w:bidi w:val="0"/>
+        <w:jc w:val="start"/>
+        <w:rPr>
+          <w:b w:val="false"/>
+          <w:bCs w:val="false"/>
+        </w:rPr>
+      </w:pPr>
+      <w:r>
+        <w:rPr>
+          <w:b w:val="false"/>
+          <w:bCs w:val="false"/>
+        </w:rPr>
+        <w:t>Contiene los datos del registro: dpi, nombre, email, dirección, pasword.</w:t>
+      </w:r>
+    </w:p>
+    <w:p>
+      <w:pPr>
+        <w:pStyle w:val="Normal"/>
+        <w:bidi w:val="0"/>
+        <w:jc w:val="start"/>
+        <w:rPr>
+          <w:b w:val="false"/>
+          <w:bCs w:val="false"/>
+        </w:rPr>
+      </w:pPr>
+      <w:r>
+        <w:rPr>
+          <w:b w:val="false"/>
+          <w:bCs w:val="false"/>
+        </w:rPr>
+      </w:r>
+    </w:p>
+    <w:p>
+      <w:pPr>
+        <w:pStyle w:val="Normal"/>
+        <w:bidi w:val="0"/>
+        <w:jc w:val="start"/>
+        <w:rPr>
+          <w:b w:val="false"/>
+          <w:bCs w:val="false"/>
+        </w:rPr>
+      </w:pPr>
+      <w:r>
+        <w:rPr>
+          <w:b w:val="false"/>
+          <w:bCs w:val="false"/>
+        </w:rPr>
+        <w:t>Paquete service</w:t>
+      </w:r>
+    </w:p>
+    <w:p>
+      <w:pPr>
+        <w:pStyle w:val="Normal"/>
+        <w:bidi w:val="0"/>
+        <w:jc w:val="start"/>
+        <w:rPr>
+          <w:b w:val="false"/>
+          <w:bCs w:val="false"/>
+        </w:rPr>
+      </w:pPr>
+      <w:r>
+        <w:rPr>
+          <w:b w:val="false"/>
+          <w:bCs w:val="false"/>
+        </w:rPr>
+        <w:t>Contiene todos los servicios que son usados por los controladores.</w:t>
+      </w:r>
+    </w:p>
+    <w:p>
+      <w:pPr>
+        <w:pStyle w:val="Normal"/>
+        <w:bidi w:val="0"/>
+        <w:jc w:val="start"/>
+        <w:rPr>
+          <w:b w:val="false"/>
+          <w:bCs w:val="false"/>
+        </w:rPr>
+      </w:pPr>
+      <w:r>
+        <w:rPr>
+          <w:b w:val="false"/>
+          <w:bCs w:val="false"/>
+        </w:rPr>
+      </w:r>
+    </w:p>
+    <w:p>
+      <w:pPr>
+        <w:pStyle w:val="Normal"/>
+        <w:bidi w:val="0"/>
+        <w:jc w:val="start"/>
+        <w:rPr>
+          <w:b w:val="false"/>
+          <w:bCs w:val="false"/>
+        </w:rPr>
+      </w:pPr>
+      <w:r>
+        <w:rPr>
+          <w:b w:val="false"/>
+          <w:bCs w:val="false"/>
+        </w:rPr>
+        <w:t>AuthenticationService</w:t>
+      </w:r>
+    </w:p>
+    <w:p>
+      <w:pPr>
+        <w:pStyle w:val="Normal"/>
+        <w:bidi w:val="0"/>
+        <w:jc w:val="start"/>
+        <w:rPr>
+          <w:b w:val="false"/>
+          <w:bCs w:val="false"/>
+        </w:rPr>
+      </w:pPr>
+      <w:r>
+        <w:rPr>
+          <w:b w:val="false"/>
+          <w:bCs w:val="false"/>
+        </w:rPr>
+        <w:t>Maneja registro, login, logout y verificación y JWT.</w:t>
+      </w:r>
+    </w:p>
+    <w:p>
+      <w:pPr>
+        <w:pStyle w:val="Normal"/>
+        <w:bidi w:val="0"/>
+        <w:jc w:val="start"/>
+        <w:rPr>
+          <w:b w:val="false"/>
+          <w:bCs w:val="false"/>
+        </w:rPr>
+      </w:pPr>
+      <w:r>
+        <w:rPr>
+          <w:b w:val="false"/>
+          <w:bCs w:val="false"/>
+        </w:rPr>
+      </w:r>
+    </w:p>
+    <w:p>
+      <w:pPr>
+        <w:pStyle w:val="Normal"/>
+        <w:bidi w:val="0"/>
+        <w:jc w:val="start"/>
+        <w:rPr>
+          <w:b w:val="false"/>
+          <w:bCs w:val="false"/>
+        </w:rPr>
+      </w:pPr>
+      <w:r>
+        <w:rPr>
+          <w:b w:val="false"/>
+          <w:bCs w:val="false"/>
+        </w:rPr>
+        <w:t>CartService</w:t>
+      </w:r>
+    </w:p>
+    <w:p>
+      <w:pPr>
+        <w:pStyle w:val="Normal"/>
+        <w:bidi w:val="0"/>
+        <w:jc w:val="start"/>
+        <w:rPr>
+          <w:b w:val="false"/>
+          <w:bCs w:val="false"/>
+        </w:rPr>
+      </w:pPr>
+      <w:r>
+        <w:rPr>
+          <w:b w:val="false"/>
+          <w:bCs w:val="false"/>
+        </w:rPr>
+        <w:t>Se encarga de gestionar el carrito: agrega, quitar, actualizar cantidades, limpiar, generar compra.</w:t>
+      </w:r>
+    </w:p>
+    <w:p>
+      <w:pPr>
+        <w:pStyle w:val="Normal"/>
+        <w:bidi w:val="0"/>
+        <w:jc w:val="start"/>
+        <w:rPr>
+          <w:b w:val="false"/>
+          <w:bCs w:val="false"/>
+        </w:rPr>
+      </w:pPr>
+      <w:r>
+        <w:rPr>
+          <w:b w:val="false"/>
+          <w:bCs w:val="false"/>
+        </w:rPr>
+      </w:r>
+    </w:p>
+    <w:p>
+      <w:pPr>
+        <w:pStyle w:val="Normal"/>
+        <w:bidi w:val="0"/>
+        <w:jc w:val="start"/>
+        <w:rPr>
+          <w:b w:val="false"/>
+          <w:bCs w:val="false"/>
+        </w:rPr>
+      </w:pPr>
+      <w:r>
+        <w:rPr>
+          <w:b w:val="false"/>
+          <w:bCs w:val="false"/>
+        </w:rPr>
+        <w:t>OrderService</w:t>
+      </w:r>
+    </w:p>
+    <w:p>
+      <w:pPr>
+        <w:pStyle w:val="Normal"/>
+        <w:bidi w:val="0"/>
+        <w:jc w:val="start"/>
+        <w:rPr>
+          <w:b w:val="false"/>
+          <w:bCs w:val="false"/>
+        </w:rPr>
+      </w:pPr>
+      <w:r>
+        <w:rPr>
+          <w:b w:val="false"/>
+          <w:bCs w:val="false"/>
+        </w:rPr>
+        <w:t>Se encarga de la gestión de de la creación y consulta de órdenes.</w:t>
+      </w:r>
+    </w:p>
+    <w:p>
+      <w:pPr>
+        <w:pStyle w:val="Normal"/>
+        <w:bidi w:val="0"/>
+        <w:jc w:val="start"/>
+        <w:rPr>
+          <w:b w:val="false"/>
+          <w:bCs w:val="false"/>
+        </w:rPr>
+      </w:pPr>
+      <w:r>
+        <w:rPr>
+          <w:b w:val="false"/>
+          <w:bCs w:val="false"/>
+        </w:rPr>
+      </w:r>
+    </w:p>
+    <w:p>
+      <w:pPr>
+        <w:pStyle w:val="Normal"/>
+        <w:bidi w:val="0"/>
+        <w:jc w:val="start"/>
+        <w:rPr>
+          <w:b w:val="false"/>
+          <w:bCs w:val="false"/>
+        </w:rPr>
+      </w:pPr>
+      <w:r>
+        <w:rPr>
+          <w:b w:val="false"/>
+          <w:bCs w:val="false"/>
+        </w:rPr>
+        <w:t>ProductService</w:t>
+      </w:r>
+    </w:p>
+    <w:p>
+      <w:pPr>
+        <w:pStyle w:val="Normal"/>
+        <w:bidi w:val="0"/>
+        <w:jc w:val="start"/>
+        <w:rPr>
+          <w:b w:val="false"/>
+          <w:bCs w:val="false"/>
+        </w:rPr>
+      </w:pPr>
+      <w:r>
+        <w:rPr>
+          <w:b w:val="false"/>
+          <w:bCs w:val="false"/>
+        </w:rPr>
+        <w:t xml:space="preserve">Implementa el CRUD de productos, aprobación, rechazo y carga de imágenes, </w:t>
+      </w:r>
+      <w:r>
+        <w:rPr>
+          <w:b w:val="false"/>
+          <w:bCs w:val="false"/>
+        </w:rPr>
+        <w:t>tiene atributos cómo ProductRepository, CategoryRepository, FileStorageService, EmailService.</w:t>
+      </w:r>
+    </w:p>
+    <w:p>
+      <w:pPr>
+        <w:pStyle w:val="Normal"/>
+        <w:bidi w:val="0"/>
+        <w:jc w:val="start"/>
+        <w:rPr>
+          <w:b w:val="false"/>
+          <w:bCs w:val="false"/>
+        </w:rPr>
+      </w:pPr>
+      <w:r>
+        <w:rPr>
+          <w:b w:val="false"/>
+          <w:bCs w:val="false"/>
+        </w:rPr>
+      </w:r>
+    </w:p>
+    <w:p>
+      <w:pPr>
+        <w:pStyle w:val="Normal"/>
+        <w:bidi w:val="0"/>
+        <w:jc w:val="start"/>
+        <w:rPr>
+          <w:b w:val="false"/>
+          <w:bCs w:val="false"/>
+        </w:rPr>
+      </w:pPr>
+      <w:r>
+        <w:rPr>
+          <w:b w:val="false"/>
+          <w:bCs w:val="false"/>
+        </w:rPr>
+        <w:t>EmailService</w:t>
+      </w:r>
+    </w:p>
+    <w:p>
+      <w:pPr>
+        <w:pStyle w:val="Normal"/>
+        <w:bidi w:val="0"/>
+        <w:jc w:val="start"/>
+        <w:rPr>
+          <w:b w:val="false"/>
+          <w:bCs w:val="false"/>
+        </w:rPr>
+      </w:pPr>
+      <w:r>
+        <w:rPr>
+          <w:b w:val="false"/>
+          <w:bCs w:val="false"/>
+        </w:rPr>
+        <w:t>Se encarga de enviar correos usando JavaMailSender.</w:t>
+      </w:r>
+    </w:p>
+    <w:p>
+      <w:pPr>
+        <w:pStyle w:val="Normal"/>
+        <w:bidi w:val="0"/>
+        <w:jc w:val="start"/>
+        <w:rPr>
+          <w:b w:val="false"/>
+          <w:bCs w:val="false"/>
+        </w:rPr>
+      </w:pPr>
+      <w:r>
+        <w:rPr>
+          <w:b w:val="false"/>
+          <w:bCs w:val="false"/>
+        </w:rPr>
+      </w:r>
+    </w:p>
+    <w:p>
+      <w:pPr>
+        <w:pStyle w:val="Normal"/>
+        <w:bidi w:val="0"/>
+        <w:jc w:val="start"/>
+        <w:rPr>
+          <w:b w:val="false"/>
+          <w:bCs w:val="false"/>
+        </w:rPr>
+      </w:pPr>
+      <w:r>
+        <w:rPr>
+          <w:b w:val="false"/>
+          <w:bCs w:val="false"/>
+        </w:rPr>
+        <w:t>FileStorageService</w:t>
+      </w:r>
+    </w:p>
+    <w:p>
+      <w:pPr>
+        <w:pStyle w:val="Normal"/>
+        <w:bidi w:val="0"/>
+        <w:jc w:val="start"/>
+        <w:rPr>
+          <w:b w:val="false"/>
+          <w:bCs w:val="false"/>
+        </w:rPr>
+      </w:pPr>
+      <w:r>
+        <w:rPr>
+          <w:b w:val="false"/>
+          <w:bCs w:val="false"/>
+        </w:rPr>
+        <w:t>Se encarga de guardar las imágenes en el servidor.</w:t>
+      </w:r>
+    </w:p>
+    <w:p>
+      <w:pPr>
+        <w:pStyle w:val="Normal"/>
+        <w:bidi w:val="0"/>
+        <w:jc w:val="start"/>
+        <w:rPr>
+          <w:b w:val="false"/>
+          <w:bCs w:val="false"/>
+        </w:rPr>
+      </w:pPr>
+      <w:r>
+        <w:rPr>
+          <w:b w:val="false"/>
+          <w:bCs w:val="false"/>
+        </w:rPr>
+      </w:r>
+    </w:p>
+    <w:p>
+      <w:pPr>
+        <w:pStyle w:val="Normal"/>
+        <w:bidi w:val="0"/>
+        <w:jc w:val="start"/>
+        <w:rPr>
+          <w:b w:val="false"/>
+          <w:bCs w:val="false"/>
+        </w:rPr>
+      </w:pPr>
+      <w:r>
+        <w:rPr>
+          <w:b w:val="false"/>
+          <w:bCs w:val="false"/>
+        </w:rPr>
+        <w:t>Paquete utils</w:t>
+      </w:r>
+    </w:p>
+    <w:p>
+      <w:pPr>
+        <w:pStyle w:val="Normal"/>
+        <w:bidi w:val="0"/>
+        <w:jc w:val="start"/>
+        <w:rPr>
+          <w:b w:val="false"/>
+          <w:bCs w:val="false"/>
+        </w:rPr>
+      </w:pPr>
+      <w:r>
+        <w:rPr>
+          <w:b w:val="false"/>
+          <w:bCs w:val="false"/>
+        </w:rPr>
+        <w:t>Contiene todas las utilidaes que el sistema pueda necesitar.</w:t>
+      </w:r>
+    </w:p>
+    <w:p>
+      <w:pPr>
+        <w:pStyle w:val="Normal"/>
+        <w:bidi w:val="0"/>
+        <w:jc w:val="start"/>
+        <w:rPr>
+          <w:b w:val="false"/>
+          <w:bCs w:val="false"/>
+        </w:rPr>
+      </w:pPr>
+      <w:r>
+        <w:rPr>
+          <w:b w:val="false"/>
+          <w:bCs w:val="false"/>
+        </w:rPr>
+      </w:r>
+    </w:p>
+    <w:p>
+      <w:pPr>
+        <w:pStyle w:val="Normal"/>
+        <w:bidi w:val="0"/>
+        <w:jc w:val="start"/>
+        <w:rPr>
+          <w:b w:val="false"/>
+          <w:bCs w:val="false"/>
+        </w:rPr>
+      </w:pPr>
+      <w:r>
+        <w:rPr>
+          <w:b w:val="false"/>
+          <w:bCs w:val="false"/>
+        </w:rPr>
+        <w:t>Jwt</w:t>
+      </w:r>
+    </w:p>
+    <w:p>
+      <w:pPr>
+        <w:pStyle w:val="Normal"/>
+        <w:bidi w:val="0"/>
+        <w:jc w:val="start"/>
+        <w:rPr>
+          <w:b w:val="false"/>
+          <w:bCs w:val="false"/>
+        </w:rPr>
+      </w:pPr>
+      <w:r>
+        <w:rPr>
+          <w:b w:val="false"/>
+          <w:bCs w:val="false"/>
+        </w:rPr>
+        <w:t>Se encarga de generar y revocar tokesn jwt.</w:t>
+      </w:r>
+    </w:p>
+    <w:p>
+      <w:pPr>
+        <w:pStyle w:val="Normal"/>
+        <w:bidi w:val="0"/>
+        <w:jc w:val="start"/>
+        <w:rPr>
+          <w:b w:val="false"/>
+          <w:bCs w:val="false"/>
+        </w:rPr>
+      </w:pPr>
+      <w:r>
+        <w:rPr>
+          <w:b w:val="false"/>
+          <w:bCs w:val="false"/>
+        </w:rPr>
+      </w:r>
+    </w:p>
+    <w:p>
+      <w:pPr>
+        <w:pStyle w:val="Normal"/>
+        <w:bidi w:val="0"/>
+        <w:jc w:val="start"/>
+        <w:rPr>
+          <w:b w:val="false"/>
+          <w:bCs w:val="false"/>
+        </w:rPr>
+      </w:pPr>
+      <w:r>
+        <w:rPr>
+          <w:b w:val="false"/>
+          <w:bCs w:val="false"/>
+        </w:rPr>
+        <w:t>Validation</w:t>
+      </w:r>
+    </w:p>
+    <w:p>
+      <w:pPr>
+        <w:pStyle w:val="Normal"/>
+        <w:bidi w:val="0"/>
+        <w:jc w:val="start"/>
+        <w:rPr>
+          <w:b w:val="false"/>
+          <w:bCs w:val="false"/>
+        </w:rPr>
+      </w:pPr>
+      <w:r>
+        <w:rPr>
+          <w:b w:val="false"/>
+          <w:bCs w:val="false"/>
+        </w:rPr>
+        <w:t>Se encarga de validar datos de las tarjetas que registraran los usuarios.</w:t>
+      </w:r>
+    </w:p>
+    <w:p>
+      <w:pPr>
+        <w:pStyle w:val="Normal"/>
+        <w:bidi w:val="0"/>
+        <w:jc w:val="start"/>
+        <w:rPr>
+          <w:b w:val="false"/>
+          <w:bCs w:val="false"/>
+        </w:rPr>
+      </w:pPr>
+      <w:r>
+        <w:rPr>
+          <w:b w:val="false"/>
+          <w:bCs w:val="false"/>
+        </w:rPr>
+      </w:r>
+    </w:p>
+    <w:p>
+      <w:pPr>
+        <w:pStyle w:val="Normal"/>
+        <w:bidi w:val="0"/>
+        <w:jc w:val="start"/>
+        <w:rPr>
+          <w:b w:val="false"/>
+          <w:bCs w:val="false"/>
+        </w:rPr>
+      </w:pPr>
+      <w:r>
+        <w:rPr>
+          <w:b w:val="false"/>
+          <w:bCs w:val="false"/>
+        </w:rPr>
+      </w:r>
+    </w:p>
+    <w:p>
+      <w:pPr>
+        <w:pStyle w:val="Normal"/>
+        <w:bidi w:val="0"/>
+        <w:jc w:val="start"/>
+        <w:rPr>
+          <w:b w:val="false"/>
+          <w:bCs w:val="false"/>
+        </w:rPr>
+      </w:pPr>
+      <w:r>
+        <w:rPr>
+          <w:b w:val="false"/>
+          <w:bCs w:val="false"/>
+        </w:rPr>
+        <w:t>Paquete frontend</w:t>
+      </w:r>
+    </w:p>
+    <w:p>
+      <w:pPr>
+        <w:pStyle w:val="Normal"/>
+        <w:bidi w:val="0"/>
+        <w:jc w:val="start"/>
+        <w:rPr>
+          <w:b w:val="false"/>
+          <w:bCs w:val="false"/>
+        </w:rPr>
+      </w:pPr>
+      <w:r>
+        <w:rPr>
+          <w:b w:val="false"/>
+          <w:bCs w:val="false"/>
+        </w:rPr>
+        <w:t>Se encarga de mostrar las vistas del usuario, está creado con Angular.</w:t>
+      </w:r>
+    </w:p>
+    <w:p>
+      <w:pPr>
+        <w:pStyle w:val="Normal"/>
+        <w:bidi w:val="0"/>
+        <w:jc w:val="start"/>
+        <w:rPr>
+          <w:b w:val="false"/>
+          <w:bCs w:val="false"/>
+        </w:rPr>
+      </w:pPr>
+      <w:r>
+        <w:rPr>
+          <w:b w:val="false"/>
+          <w:bCs w:val="false"/>
+        </w:rPr>
+      </w:r>
+    </w:p>
+    <w:p>
+      <w:pPr>
+        <w:pStyle w:val="Normal"/>
+        <w:bidi w:val="0"/>
+        <w:jc w:val="start"/>
+        <w:rPr>
+          <w:b w:val="false"/>
+          <w:bCs w:val="false"/>
+        </w:rPr>
+      </w:pPr>
+      <w:r>
+        <w:rPr>
+          <w:b w:val="false"/>
+          <w:bCs w:val="false"/>
+        </w:rPr>
+        <w:t>Component.admi-module</w:t>
+      </w:r>
+    </w:p>
+    <w:p>
+      <w:pPr>
+        <w:pStyle w:val="Normal"/>
+        <w:bidi w:val="0"/>
+        <w:jc w:val="start"/>
+        <w:rPr>
+          <w:b w:val="false"/>
+          <w:bCs w:val="false"/>
+        </w:rPr>
+      </w:pPr>
+      <w:r>
+        <w:rPr>
+          <w:b w:val="false"/>
+          <w:bCs w:val="false"/>
+        </w:rPr>
+        <w:t>Contiene los componentes para administradores: crear, editar, listar empleados, ver reportes.</w:t>
+      </w:r>
+    </w:p>
+    <w:p>
+      <w:pPr>
+        <w:pStyle w:val="Normal"/>
+        <w:bidi w:val="0"/>
+        <w:jc w:val="start"/>
+        <w:rPr>
+          <w:b w:val="false"/>
+          <w:bCs w:val="false"/>
+        </w:rPr>
+      </w:pPr>
+      <w:r>
+        <w:rPr>
+          <w:b w:val="false"/>
+          <w:bCs w:val="false"/>
+        </w:rPr>
+      </w:r>
+    </w:p>
+    <w:p>
+      <w:pPr>
+        <w:pStyle w:val="Normal"/>
+        <w:bidi w:val="0"/>
+        <w:jc w:val="start"/>
+        <w:rPr>
+          <w:b w:val="false"/>
+          <w:bCs w:val="false"/>
+        </w:rPr>
+      </w:pPr>
+      <w:r>
+        <w:rPr>
+          <w:b w:val="false"/>
+          <w:bCs w:val="false"/>
+        </w:rPr>
+        <w:t>Components.moderator-module</w:t>
+      </w:r>
+    </w:p>
+    <w:p>
+      <w:pPr>
+        <w:pStyle w:val="Normal"/>
+        <w:bidi w:val="0"/>
+        <w:jc w:val="start"/>
+        <w:rPr>
+          <w:b w:val="false"/>
+          <w:bCs w:val="false"/>
+        </w:rPr>
+      </w:pPr>
+      <w:r>
+        <w:rPr>
+          <w:b w:val="false"/>
+          <w:bCs w:val="false"/>
+        </w:rPr>
+        <w:t>Se encarga de mostrar las vistas para moderar productos y usuarios.</w:t>
+      </w:r>
+    </w:p>
+    <w:p>
+      <w:pPr>
+        <w:pStyle w:val="Normal"/>
+        <w:bidi w:val="0"/>
+        <w:jc w:val="start"/>
+        <w:rPr>
+          <w:b w:val="false"/>
+          <w:bCs w:val="false"/>
+        </w:rPr>
+      </w:pPr>
+      <w:r>
+        <w:rPr>
+          <w:b w:val="false"/>
+          <w:bCs w:val="false"/>
+        </w:rPr>
+      </w:r>
+    </w:p>
+    <w:p>
+      <w:pPr>
+        <w:pStyle w:val="Normal"/>
+        <w:bidi w:val="0"/>
+        <w:jc w:val="start"/>
+        <w:rPr>
+          <w:b w:val="false"/>
+          <w:bCs w:val="false"/>
+        </w:rPr>
+      </w:pPr>
+      <w:r>
+        <w:rPr>
+          <w:b w:val="false"/>
+          <w:bCs w:val="false"/>
+        </w:rPr>
+        <w:t>Components.logistrics-module</w:t>
+      </w:r>
+    </w:p>
+    <w:p>
+      <w:pPr>
+        <w:pStyle w:val="Normal"/>
+        <w:bidi w:val="0"/>
+        <w:jc w:val="start"/>
+        <w:rPr>
+          <w:b w:val="false"/>
+          <w:bCs w:val="false"/>
+        </w:rPr>
+      </w:pPr>
+      <w:r>
+        <w:rPr>
+          <w:b w:val="false"/>
+          <w:bCs w:val="false"/>
+        </w:rPr>
+        <w:t>Se encarga de gestionar todo lo relacionado con las ordenes.</w:t>
+      </w:r>
+    </w:p>
+    <w:p>
+      <w:pPr>
+        <w:pStyle w:val="Normal"/>
+        <w:bidi w:val="0"/>
+        <w:jc w:val="start"/>
+        <w:rPr>
+          <w:b w:val="false"/>
+          <w:bCs w:val="false"/>
+        </w:rPr>
+      </w:pPr>
+      <w:r>
+        <w:rPr>
+          <w:b w:val="false"/>
+          <w:bCs w:val="false"/>
+        </w:rPr>
+      </w:r>
+    </w:p>
+    <w:p>
+      <w:pPr>
+        <w:pStyle w:val="Normal"/>
+        <w:bidi w:val="0"/>
+        <w:jc w:val="start"/>
+        <w:rPr>
+          <w:b w:val="false"/>
+          <w:bCs w:val="false"/>
+        </w:rPr>
+      </w:pPr>
+      <w:r>
+        <w:rPr>
+          <w:b w:val="false"/>
+          <w:bCs w:val="false"/>
+        </w:rPr>
+        <w:t>Components.user-module</w:t>
+      </w:r>
+    </w:p>
+    <w:p>
+      <w:pPr>
+        <w:pStyle w:val="Normal"/>
+        <w:bidi w:val="0"/>
+        <w:jc w:val="start"/>
+        <w:rPr>
+          <w:b w:val="false"/>
+          <w:bCs w:val="false"/>
+        </w:rPr>
+      </w:pPr>
+      <w:r>
+        <w:rPr>
+          <w:b w:val="false"/>
+          <w:bCs w:val="false"/>
+        </w:rPr>
+        <w:t>Contiene los módulos para las vistas de las operaciones de los usuarios.</w:t>
       </w:r>
     </w:p>
     <w:sectPr>
@@ -1948,6 +3602,7 @@
       <w:pgNumType w:fmt="decimal"/>
       <w:formProt w:val="false"/>
       <w:textDirection w:val="lrTb"/>
+      <w:docGrid w:type="default" w:linePitch="100" w:charSpace="0"/>
     </w:sectPr>
   </w:body>
 </w:document>
@@ -2234,7 +3889,6 @@
     </w:rPrDefault>
     <w:pPrDefault>
       <w:pPr>
-        <w:widowControl/>
         <w:suppressAutoHyphens w:val="true"/>
       </w:pPr>
     </w:pPrDefault>
@@ -2244,7 +3898,10 @@
     <w:qFormat/>
     <w:pPr>
       <w:widowControl/>
+      <w:suppressAutoHyphens w:val="true"/>
       <w:bidi w:val="0"/>
+      <w:spacing w:before="0" w:after="0"/>
+      <w:jc w:val="start"/>
     </w:pPr>
     <w:rPr>
       <w:rFonts w:ascii="Liberation Serif" w:hAnsi="Liberation Serif" w:eastAsia="Noto Sans" w:cs="Noto Sans"/>
@@ -2255,8 +3912,8 @@
       <w:lang w:val="es-GT" w:eastAsia="zh-CN" w:bidi="hi-IN"/>
     </w:rPr>
   </w:style>
-  <w:style w:type="character" w:styleId="Bolos">
-    <w:name w:val="Bolos"/>
+  <w:style w:type="character" w:styleId="Bolosuser">
+    <w:name w:val="Bolos (user)"/>
     <w:qFormat/>
     <w:rPr>
       <w:rFonts w:ascii="OpenSymbol" w:hAnsi="OpenSymbol" w:eastAsia="OpenSymbol" w:cs="OpenSymbol"/>
@@ -2308,6 +3965,30 @@
   </w:style>
   <w:style w:type="paragraph" w:styleId="ndice">
     <w:name w:val="Índice"/>
+    <w:basedOn w:val="Normal"/>
+    <w:qFormat/>
+    <w:pPr>
+      <w:suppressLineNumbers/>
+    </w:pPr>
+    <w:rPr/>
+  </w:style>
+  <w:style w:type="paragraph" w:styleId="Ttulouser">
+    <w:name w:val="Título (user)"/>
+    <w:basedOn w:val="Normal"/>
+    <w:next w:val="BodyText"/>
+    <w:qFormat/>
+    <w:pPr>
+      <w:keepNext w:val="true"/>
+      <w:spacing w:before="240" w:after="120"/>
+    </w:pPr>
+    <w:rPr>
+      <w:rFonts w:ascii="Liberation Sans" w:hAnsi="Liberation Sans" w:eastAsia="Noto Sans" w:cs="Noto Sans"/>
+      <w:sz w:val="28"/>
+      <w:szCs w:val="28"/>
+    </w:rPr>
+  </w:style>
+  <w:style w:type="paragraph" w:styleId="ndiceuser">
+    <w:name w:val="Índice (user)"/>
     <w:basedOn w:val="Normal"/>
     <w:qFormat/>
     <w:pPr>

</xml_diff>